<commit_message>
billing details page updation
</commit_message>
<xml_diff>
--- a/src/main/resources/IDigi web app API's.docx
+++ b/src/main/resources/IDigi web app API's.docx
@@ -17380,7 +17380,7 @@
           <w:szCs w:val="34"/>
           <w:u w:val="single"/>
         </w:rPr>
-        <w:t>20</w:t>
+        <w:t xml:space="preserve">20. </w:t>
       </w:r>
       <w:r>
         <w:rPr>
@@ -17389,421 +17389,437 @@
           <w:szCs w:val="34"/>
           <w:u w:val="single"/>
         </w:rPr>
-        <w:t xml:space="preserve">. </w:t>
-      </w:r>
-      <w:r>
-        <w:rPr>
-          <w:b/>
-          <w:sz w:val="34"/>
-          <w:szCs w:val="34"/>
-          <w:u w:val="single"/>
-        </w:rPr>
         <w:t>Billing Details</w:t>
       </w:r>
+    </w:p>
+    <w:p>
+      <w:pPr>
+        <w:spacing w:after="0"/>
+        <w:rPr>
+          <w:sz w:val="26"/>
+          <w:szCs w:val="26"/>
+        </w:rPr>
+      </w:pPr>
+      <w:r>
+        <w:rPr>
+          <w:sz w:val="26"/>
+          <w:szCs w:val="26"/>
+        </w:rPr>
+        <w:t>a. to retrieve list of bills</w:t>
+      </w:r>
+    </w:p>
+    <w:p>
+      <w:pPr>
+        <w:spacing w:after="0"/>
+        <w:rPr>
+          <w:sz w:val="26"/>
+          <w:szCs w:val="26"/>
+        </w:rPr>
+      </w:pPr>
+      <w:r>
+        <w:rPr>
+          <w:b/>
+          <w:sz w:val="26"/>
+          <w:szCs w:val="26"/>
+        </w:rPr>
+        <w:t>url:</w:t>
+      </w:r>
+      <w:r>
+        <w:rPr>
+          <w:sz w:val="26"/>
+          <w:szCs w:val="26"/>
+        </w:rPr>
+        <w:t xml:space="preserve"> </w:t>
+      </w:r>
+      <w:r>
+        <w:rPr>
+          <w:sz w:val="26"/>
+          <w:szCs w:val="26"/>
+        </w:rPr>
+        <w:t>common URL</w:t>
+      </w:r>
+      <w:r>
+        <w:rPr>
+          <w:sz w:val="26"/>
+          <w:szCs w:val="26"/>
+        </w:rPr>
+        <w:t>/</w:t>
+      </w:r>
+      <w:r>
+        <w:rPr>
+          <w:sz w:val="26"/>
+          <w:szCs w:val="26"/>
+        </w:rPr>
+        <w:t>billing</w:t>
+      </w:r>
+      <w:r>
+        <w:rPr>
+          <w:sz w:val="26"/>
+          <w:szCs w:val="26"/>
+        </w:rPr>
+        <w:t>/{roleid}/{id}/{filterCid}</w:t>
+      </w:r>
+    </w:p>
+    <w:p>
+      <w:pPr>
+        <w:spacing w:after="0"/>
+        <w:rPr>
+          <w:sz w:val="26"/>
+          <w:szCs w:val="26"/>
+        </w:rPr>
+      </w:pPr>
+      <w:r>
+        <w:rPr>
+          <w:b/>
+          <w:sz w:val="26"/>
+          <w:szCs w:val="26"/>
+        </w:rPr>
+        <w:t>Method:</w:t>
+      </w:r>
+      <w:r>
+        <w:rPr>
+          <w:sz w:val="26"/>
+          <w:szCs w:val="26"/>
+        </w:rPr>
+        <w:t xml:space="preserve"> </w:t>
+      </w:r>
+      <w:r>
+        <w:rPr>
+          <w:sz w:val="26"/>
+          <w:szCs w:val="26"/>
+        </w:rPr>
+        <w:t>GET</w:t>
+      </w:r>
+    </w:p>
+    <w:p>
+      <w:pPr>
+        <w:spacing w:after="0"/>
+        <w:rPr>
+          <w:b/>
+          <w:sz w:val="26"/>
+          <w:szCs w:val="26"/>
+        </w:rPr>
+      </w:pPr>
+      <w:r>
+        <w:rPr>
+          <w:b/>
+          <w:sz w:val="26"/>
+          <w:szCs w:val="26"/>
+        </w:rPr>
+        <w:t>Response:</w:t>
+      </w:r>
+    </w:p>
+    <w:p>
+      <w:pPr>
+        <w:spacing w:after="0"/>
+      </w:pPr>
+      <w:r>
+        <w:t>{</w:t>
+      </w:r>
+    </w:p>
+    <w:p>
+      <w:pPr>
+        <w:spacing w:after="0"/>
+      </w:pPr>
+      <w:r>
+        <w:t>    "customerBillingID": 0,</w:t>
+      </w:r>
+    </w:p>
+    <w:p>
+      <w:pPr>
+        <w:spacing w:after="0"/>
+      </w:pPr>
+      <w:r>
+        <w:t>    "totalConsumption": 0.0,</w:t>
+      </w:r>
+    </w:p>
+    <w:p>
+      <w:pPr>
+        <w:spacing w:after="0"/>
+      </w:pPr>
+      <w:r>
+        <w:t>    "totalAmount": 0.0,</w:t>
+      </w:r>
+    </w:p>
+    <w:p>
+      <w:pPr>
+        <w:spacing w:after="0"/>
+      </w:pPr>
+      <w:r>
+        <w:t>    "billYear": 0,</w:t>
+      </w:r>
+    </w:p>
+    <w:p>
+      <w:pPr>
+        <w:spacing w:after="0"/>
+      </w:pPr>
+      <w:r>
+        <w:t>    "data": [</w:t>
+      </w:r>
+    </w:p>
+    <w:p>
+      <w:pPr>
+        <w:spacing w:after="0"/>
+      </w:pPr>
+      <w:r>
+        <w:t>        {</w:t>
+      </w:r>
+    </w:p>
+    <w:p>
+      <w:pPr>
+        <w:spacing w:after="0"/>
+      </w:pPr>
+      <w:r>
+        <w:t>            "customerBillingID": 1,</w:t>
+      </w:r>
+    </w:p>
+    <w:p>
+      <w:pPr>
+        <w:spacing w:after="0"/>
+      </w:pPr>
+      <w:r>
+        <w:t>            "communityName": "Idigi",</w:t>
+      </w:r>
+    </w:p>
+    <w:p>
+      <w:pPr>
+        <w:spacing w:after="0"/>
+      </w:pPr>
+      <w:r>
+        <w:t>            "blockName": "idigiblock",</w:t>
+      </w:r>
+    </w:p>
+    <w:p>
+      <w:pPr>
+        <w:spacing w:after="0"/>
+      </w:pPr>
+      <w:r>
+        <w:t>            "customerName": "Vimal Kumar",</w:t>
+      </w:r>
+    </w:p>
+    <w:p>
+      <w:pPr>
+        <w:spacing w:after="0"/>
+      </w:pPr>
+      <w:r>
+        <w:t>            "houseNumber": "101",</w:t>
+      </w:r>
+    </w:p>
+    <w:p>
+      <w:pPr>
+        <w:spacing w:after="0"/>
+      </w:pPr>
+      <w:r>
+        <w:t>            "totalConsumption": 9.0,</w:t>
+      </w:r>
+    </w:p>
+    <w:p>
+      <w:pPr>
+        <w:spacing w:after="0"/>
+      </w:pPr>
+      <w:r>
+        <w:t>            "totalAmount": 212.4,</w:t>
+      </w:r>
+    </w:p>
+    <w:p>
+      <w:pPr>
+        <w:spacing w:after="0"/>
+      </w:pPr>
+      <w:r>
+        <w:t>            "status": "Paid",</w:t>
+      </w:r>
+    </w:p>
+    <w:p>
+      <w:pPr>
+        <w:spacing w:after="0"/>
+      </w:pPr>
+      <w:r>
+        <w:t>            "transactedBy": "Kvk",</w:t>
+      </w:r>
+    </w:p>
+    <w:p>
+      <w:pPr>
+        <w:spacing w:after="0"/>
+      </w:pPr>
+      <w:r>
+        <w:t>            "paidDate": "2021/05/22 23:45:19",</w:t>
+      </w:r>
+    </w:p>
+    <w:p>
+      <w:pPr>
+        <w:spacing w:after="0"/>
+      </w:pPr>
+      <w:r>
+        <w:t>            "modeOfPayment": "cash",</w:t>
+      </w:r>
+    </w:p>
+    <w:p>
+      <w:pPr>
+        <w:spacing w:after="0"/>
+      </w:pPr>
+      <w:r>
+        <w:t>            "billMonth": "April",</w:t>
+      </w:r>
+    </w:p>
+    <w:p>
+      <w:pPr>
+        <w:spacing w:after="0"/>
+      </w:pPr>
+      <w:r>
+        <w:lastRenderedPageBreak/>
+        <w:t>            "billYear": 2021,</w:t>
+      </w:r>
+    </w:p>
+    <w:p>
+      <w:pPr>
+        <w:spacing w:after="0"/>
+      </w:pPr>
+      <w:r>
+        <w:t>            "logDate": "2021-05-22 19:34:29",</w:t>
+      </w:r>
+    </w:p>
+    <w:p>
+      <w:pPr>
+        <w:spacing w:after="0"/>
+      </w:pPr>
+      <w:r>
+        <w:t>            "individualbills": [</w:t>
+      </w:r>
+    </w:p>
+    <w:p>
+      <w:pPr>
+        <w:spacing w:after="0"/>
+      </w:pPr>
+      <w:r>
+        <w:t>                {</w:t>
+      </w:r>
+    </w:p>
+    <w:p>
+      <w:pPr>
+        <w:spacing w:after="0"/>
+      </w:pPr>
+      <w:r>
+        <w:t>                    "billingID": 1,</w:t>
+      </w:r>
+    </w:p>
+    <w:p>
+      <w:pPr>
+        <w:spacing w:after="0"/>
+      </w:pPr>
+      <w:r>
+        <w:t>                    "customerMeterID": 2,</w:t>
+      </w:r>
+    </w:p>
+    <w:p>
+      <w:pPr>
+        <w:spacing w:after="0"/>
+      </w:pPr>
+      <w:r>
+        <w:t>                    "miuID": "2233",</w:t>
+      </w:r>
+    </w:p>
+    <w:p>
+      <w:pPr>
+        <w:spacing w:after="0"/>
+      </w:pPr>
+      <w:r>
+        <w:t>                    "meterType": "Water",</w:t>
+      </w:r>
+    </w:p>
+    <w:p>
+      <w:pPr>
+        <w:spacing w:after="0"/>
+      </w:pPr>
+      <w:r>
+        <w:t>                    "previousReading": 1.0,</w:t>
+      </w:r>
+    </w:p>
+    <w:p>
+      <w:pPr>
+        <w:spacing w:after="0"/>
+      </w:pPr>
+      <w:r>
+        <w:t>                    "presentReading": 10.0,</w:t>
+      </w:r>
+    </w:p>
+    <w:p>
+      <w:pPr>
+        <w:spacing w:after="0"/>
+      </w:pPr>
+      <w:r>
+        <w:t>                    "consumption": 9.0,</w:t>
+      </w:r>
+    </w:p>
+    <w:p>
+      <w:pPr>
+        <w:spacing w:after="0"/>
+      </w:pPr>
+      <w:r>
+        <w:t>                    "tariff": 20.0,</w:t>
+      </w:r>
+    </w:p>
+    <w:p>
+      <w:pPr>
+        <w:spacing w:after="0"/>
+      </w:pPr>
+      <w:r>
+        <w:t>                    "billAmount": 180.0,</w:t>
+      </w:r>
+    </w:p>
+    <w:p>
+      <w:pPr>
+        <w:spacing w:after="0"/>
+      </w:pPr>
+      <w:r>
+        <w:t>                    "billingDate": "2021/05/22 19:27:50"</w:t>
+      </w:r>
+    </w:p>
+    <w:p>
+      <w:pPr>
+        <w:spacing w:after="0"/>
+      </w:pPr>
+      <w:r>
+        <w:t>                }</w:t>
+      </w:r>
+    </w:p>
+    <w:p>
+      <w:pPr>
+        <w:spacing w:after="0"/>
+      </w:pPr>
+      <w:r>
+        <w:t>            ]</w:t>
+      </w:r>
+    </w:p>
+    <w:p>
+      <w:pPr>
+        <w:spacing w:after="0"/>
+      </w:pPr>
+      <w:r>
+        <w:t>        }</w:t>
+      </w:r>
+    </w:p>
+    <w:p>
+      <w:pPr>
+        <w:spacing w:after="0"/>
+      </w:pPr>
+      <w:r>
+        <w:t>    ]</w:t>
+      </w:r>
+    </w:p>
+    <w:p>
+      <w:pPr>
+        <w:spacing w:after="0"/>
+      </w:pPr>
+      <w:r>
+        <w:t>}</w:t>
+      </w:r>
+    </w:p>
+    <w:p>
+      <w:pPr>
+        <w:spacing w:after="0"/>
+      </w:pPr>
       <w:bookmarkStart w:id="1" w:name="_GoBack"/>
       <w:bookmarkEnd w:id="1"/>
-    </w:p>
-    <w:p>
-      <w:pPr>
-        <w:spacing w:after="0"/>
-        <w:rPr>
-          <w:sz w:val="26"/>
-          <w:szCs w:val="26"/>
-        </w:rPr>
-      </w:pPr>
-      <w:r>
-        <w:rPr>
-          <w:sz w:val="26"/>
-          <w:szCs w:val="26"/>
-        </w:rPr>
-        <w:t xml:space="preserve">a. to retrieve list of </w:t>
-      </w:r>
-      <w:r>
-        <w:rPr>
-          <w:sz w:val="26"/>
-          <w:szCs w:val="26"/>
-        </w:rPr>
-        <w:t>bills</w:t>
-      </w:r>
-    </w:p>
-    <w:p>
-      <w:pPr>
-        <w:spacing w:after="0"/>
-        <w:rPr>
-          <w:sz w:val="26"/>
-          <w:szCs w:val="26"/>
-        </w:rPr>
-      </w:pPr>
-      <w:r>
-        <w:rPr>
-          <w:b/>
-          <w:sz w:val="26"/>
-          <w:szCs w:val="26"/>
-        </w:rPr>
-        <w:t>url:</w:t>
-      </w:r>
-      <w:r>
-        <w:rPr>
-          <w:sz w:val="26"/>
-          <w:szCs w:val="26"/>
-        </w:rPr>
-        <w:t xml:space="preserve"> </w:t>
-      </w:r>
-      <w:r>
-        <w:rPr>
-          <w:sz w:val="26"/>
-          <w:szCs w:val="26"/>
-        </w:rPr>
-        <w:t>common URL</w:t>
-      </w:r>
-      <w:r>
-        <w:rPr>
-          <w:sz w:val="26"/>
-          <w:szCs w:val="26"/>
-        </w:rPr>
-        <w:t>/</w:t>
-      </w:r>
-      <w:r>
-        <w:rPr>
-          <w:sz w:val="26"/>
-          <w:szCs w:val="26"/>
-        </w:rPr>
-        <w:t>billing</w:t>
-      </w:r>
-      <w:r>
-        <w:rPr>
-          <w:sz w:val="26"/>
-          <w:szCs w:val="26"/>
-        </w:rPr>
-        <w:t>/{roleid}/{id}/{filterCid}</w:t>
-      </w:r>
-    </w:p>
-    <w:p>
-      <w:pPr>
-        <w:spacing w:after="0"/>
-        <w:rPr>
-          <w:sz w:val="26"/>
-          <w:szCs w:val="26"/>
-        </w:rPr>
-      </w:pPr>
-      <w:r>
-        <w:rPr>
-          <w:b/>
-          <w:sz w:val="26"/>
-          <w:szCs w:val="26"/>
-        </w:rPr>
-        <w:t>Method:</w:t>
-      </w:r>
-      <w:r>
-        <w:rPr>
-          <w:sz w:val="26"/>
-          <w:szCs w:val="26"/>
-        </w:rPr>
-        <w:t xml:space="preserve"> </w:t>
-      </w:r>
-      <w:r>
-        <w:rPr>
-          <w:sz w:val="26"/>
-          <w:szCs w:val="26"/>
-        </w:rPr>
-        <w:t>GET</w:t>
-      </w:r>
-    </w:p>
-    <w:p>
-      <w:pPr>
-        <w:spacing w:after="0"/>
-        <w:rPr>
-          <w:b/>
-          <w:sz w:val="26"/>
-          <w:szCs w:val="26"/>
-        </w:rPr>
-      </w:pPr>
-      <w:r>
-        <w:rPr>
-          <w:b/>
-          <w:sz w:val="26"/>
-          <w:szCs w:val="26"/>
-        </w:rPr>
-        <w:t>Response:</w:t>
-      </w:r>
-    </w:p>
-    <w:p>
-      <w:pPr>
-        <w:spacing w:after="0"/>
-      </w:pPr>
-      <w:r>
-        <w:t>{</w:t>
-      </w:r>
-    </w:p>
-    <w:p>
-      <w:pPr>
-        <w:spacing w:after="0"/>
-      </w:pPr>
-      <w:r>
-        <w:t>    "customerBillingID": 0,</w:t>
-      </w:r>
-    </w:p>
-    <w:p>
-      <w:pPr>
-        <w:spacing w:after="0"/>
-      </w:pPr>
-      <w:r>
-        <w:t>    "totalConsumption": 0.0,</w:t>
-      </w:r>
-    </w:p>
-    <w:p>
-      <w:pPr>
-        <w:spacing w:after="0"/>
-      </w:pPr>
-      <w:r>
-        <w:t>    "totalAmount": 0.0,</w:t>
-      </w:r>
-    </w:p>
-    <w:p>
-      <w:pPr>
-        <w:spacing w:after="0"/>
-      </w:pPr>
-      <w:r>
-        <w:t>    "billYear": 0,</w:t>
-      </w:r>
-    </w:p>
-    <w:p>
-      <w:pPr>
-        <w:spacing w:after="0"/>
-      </w:pPr>
-      <w:r>
-        <w:t>    "data": [</w:t>
-      </w:r>
-    </w:p>
-    <w:p>
-      <w:pPr>
-        <w:spacing w:after="0"/>
-      </w:pPr>
-      <w:r>
-        <w:t>        {</w:t>
-      </w:r>
-    </w:p>
-    <w:p>
-      <w:pPr>
-        <w:spacing w:after="0"/>
-      </w:pPr>
-      <w:r>
-        <w:t>            "customerBillingID": 1,</w:t>
-      </w:r>
-    </w:p>
-    <w:p>
-      <w:pPr>
-        <w:spacing w:after="0"/>
-      </w:pPr>
-      <w:r>
-        <w:t>            "communityName": "Idigi",</w:t>
-      </w:r>
-    </w:p>
-    <w:p>
-      <w:pPr>
-        <w:spacing w:after="0"/>
-      </w:pPr>
-      <w:r>
-        <w:t>            "blockName": "idigiblock",</w:t>
-      </w:r>
-    </w:p>
-    <w:p>
-      <w:pPr>
-        <w:spacing w:after="0"/>
-      </w:pPr>
-      <w:r>
-        <w:t>            "customerName": "VimalKumar",</w:t>
-      </w:r>
-    </w:p>
-    <w:p>
-      <w:pPr>
-        <w:spacing w:after="0"/>
-      </w:pPr>
-      <w:r>
-        <w:t>            "houseNumber": "101",</w:t>
-      </w:r>
-    </w:p>
-    <w:p>
-      <w:pPr>
-        <w:spacing w:after="0"/>
-      </w:pPr>
-      <w:r>
-        <w:t>            "totalConsumption": 9.0,</w:t>
-      </w:r>
-    </w:p>
-    <w:p>
-      <w:pPr>
-        <w:spacing w:after="0"/>
-      </w:pPr>
-      <w:r>
-        <w:t>            "totalAmount": 212.4,</w:t>
-      </w:r>
-    </w:p>
-    <w:p>
-      <w:pPr>
-        <w:spacing w:after="0"/>
-      </w:pPr>
-      <w:r>
-        <w:t>            "billMonth": "April",</w:t>
-      </w:r>
-    </w:p>
-    <w:p>
-      <w:pPr>
-        <w:spacing w:after="0"/>
-      </w:pPr>
-      <w:r>
-        <w:t>            "billYear": 2021,</w:t>
-      </w:r>
-    </w:p>
-    <w:p>
-      <w:pPr>
-        <w:spacing w:after="0"/>
-      </w:pPr>
-      <w:r>
-        <w:t>            "logDate": "2021-05-22 19:34:29",</w:t>
-      </w:r>
-    </w:p>
-    <w:p>
-      <w:pPr>
-        <w:spacing w:after="0"/>
-      </w:pPr>
-      <w:r>
-        <w:t>            "individualbills": [</w:t>
-      </w:r>
-    </w:p>
-    <w:p>
-      <w:pPr>
-        <w:spacing w:after="0"/>
-      </w:pPr>
-      <w:r>
-        <w:t>                {</w:t>
-      </w:r>
-    </w:p>
-    <w:p>
-      <w:pPr>
-        <w:spacing w:after="0"/>
-      </w:pPr>
-      <w:r>
-        <w:lastRenderedPageBreak/>
-        <w:t>                    "billingID": 1,</w:t>
-      </w:r>
-    </w:p>
-    <w:p>
-      <w:pPr>
-        <w:spacing w:after="0"/>
-      </w:pPr>
-      <w:r>
-        <w:t>                    "customerMeterID": 2,</w:t>
-      </w:r>
-    </w:p>
-    <w:p>
-      <w:pPr>
-        <w:spacing w:after="0"/>
-      </w:pPr>
-      <w:r>
-        <w:t>                    "miuID": "2233",</w:t>
-      </w:r>
-    </w:p>
-    <w:p>
-      <w:pPr>
-        <w:spacing w:after="0"/>
-      </w:pPr>
-      <w:r>
-        <w:t>                    "meterType": "Water",</w:t>
-      </w:r>
-    </w:p>
-    <w:p>
-      <w:pPr>
-        <w:spacing w:after="0"/>
-      </w:pPr>
-      <w:r>
-        <w:t>                    "previousReading": 1.0,</w:t>
-      </w:r>
-    </w:p>
-    <w:p>
-      <w:pPr>
-        <w:spacing w:after="0"/>
-      </w:pPr>
-      <w:r>
-        <w:t>                    "presentReading": 10.0,</w:t>
-      </w:r>
-    </w:p>
-    <w:p>
-      <w:pPr>
-        <w:spacing w:after="0"/>
-      </w:pPr>
-      <w:r>
-        <w:t>                    "consumption": 9.0,</w:t>
-      </w:r>
-    </w:p>
-    <w:p>
-      <w:pPr>
-        <w:spacing w:after="0"/>
-      </w:pPr>
-      <w:r>
-        <w:t>                    "tariff": 20.0,</w:t>
-      </w:r>
-    </w:p>
-    <w:p>
-      <w:pPr>
-        <w:spacing w:after="0"/>
-      </w:pPr>
-      <w:r>
-        <w:t>                    "billAmount": 180.0,</w:t>
-      </w:r>
-    </w:p>
-    <w:p>
-      <w:pPr>
-        <w:spacing w:after="0"/>
-      </w:pPr>
-      <w:r>
-        <w:t>                    "billingDate": "2021-05-22 19:27:50"</w:t>
-      </w:r>
-    </w:p>
-    <w:p>
-      <w:pPr>
-        <w:spacing w:after="0"/>
-      </w:pPr>
-      <w:r>
-        <w:t>                }</w:t>
-      </w:r>
-    </w:p>
-    <w:p>
-      <w:pPr>
-        <w:spacing w:after="0"/>
-      </w:pPr>
-      <w:r>
-        <w:t>            ]</w:t>
-      </w:r>
-    </w:p>
-    <w:p>
-      <w:pPr>
-        <w:spacing w:after="0"/>
-      </w:pPr>
-      <w:r>
-        <w:t>        }</w:t>
-      </w:r>
-    </w:p>
-    <w:p>
-      <w:pPr>
-        <w:spacing w:after="0"/>
-      </w:pPr>
-      <w:r>
-        <w:t>    ]</w:t>
-      </w:r>
-    </w:p>
-    <w:p>
-      <w:pPr>
-        <w:spacing w:after="0"/>
-      </w:pPr>
-      <w:r>
-        <w:t>}</w:t>
-      </w:r>
-    </w:p>
-    <w:p>
-      <w:pPr>
-        <w:spacing w:after="0"/>
-      </w:pPr>
     </w:p>
     <w:sectPr>
       <w:pgSz w:w="12240" w:h="15840"/>

</xml_diff>

<commit_message>
dropdwn changes, updated db and api document...
</commit_message>
<xml_diff>
--- a/src/main/resources/IDigi web app API's.docx
+++ b/src/main/resources/IDigi web app API's.docx
@@ -9403,15 +9403,44 @@
         <w:spacing w:after="0"/>
       </w:pPr>
       <w:r>
-        <w:t>    "dropDownHouses": {</w:t>
-      </w:r>
-    </w:p>
-    <w:p>
-      <w:pPr>
-        <w:spacing w:after="0"/>
-      </w:pPr>
-      <w:r>
-        <w:t>        "IDIGI1": "101"</w:t>
+        <w:t>    "dropDown</w:t>
+      </w:r>
+      <w:r>
+        <w:t>Customers</w:t>
+      </w:r>
+      <w:r>
+        <w:t>": {</w:t>
+      </w:r>
+    </w:p>
+    <w:p>
+      <w:pPr>
+        <w:spacing w:after="0"/>
+      </w:pPr>
+      <w:r>
+        <w:t>        </w:t>
+      </w:r>
+      <w:r>
+        <w:t>“</w:t>
+      </w:r>
+      <w:bookmarkStart w:id="0" w:name="_GoBack"/>
+      <w:bookmarkEnd w:id="0"/>
+      <w:r>
+        <w:t>1</w:t>
+      </w:r>
+      <w:r>
+        <w:t>”</w:t>
+      </w:r>
+      <w:r>
+        <w:t>: "</w:t>
+      </w:r>
+      <w:r>
+        <w:t xml:space="preserve"> </w:t>
+      </w:r>
+      <w:r>
+        <w:t>IDIGI1</w:t>
+      </w:r>
+      <w:r>
+        <w:t>"</w:t>
       </w:r>
     </w:p>
     <w:p>
@@ -13269,8 +13298,6 @@
           <w:u w:val="single"/>
         </w:rPr>
       </w:pPr>
-      <w:bookmarkStart w:id="0" w:name="_GoBack"/>
-      <w:bookmarkEnd w:id="0"/>
       <w:r>
         <w:rPr>
           <w:b/>
@@ -20151,6 +20178,7 @@
   <w:style w:type="character" w:default="1" w:styleId="DefaultParagraphFont">
     <w:name w:val="Default Paragraph Font"/>
     <w:uiPriority w:val="1"/>
+    <w:semiHidden/>
     <w:unhideWhenUsed/>
   </w:style>
   <w:style w:type="table" w:default="1" w:styleId="TableNormal">
@@ -20351,6 +20379,7 @@
   <w:style w:type="character" w:default="1" w:styleId="DefaultParagraphFont">
     <w:name w:val="Default Paragraph Font"/>
     <w:uiPriority w:val="1"/>
+    <w:semiHidden/>
     <w:unhideWhenUsed/>
   </w:style>
   <w:style w:type="table" w:default="1" w:styleId="TableNormal">

</xml_diff>